<commit_message>
v1,6 - Unit Test cases 75% completed.
</commit_message>
<xml_diff>
--- a/Test Cases/Unit Test 1.1 Test case.docx
+++ b/Test Cases/Unit Test 1.1 Test case.docx
@@ -79,7 +79,7 @@
     </w:p>
     <w:p>
       <w:pPr>
-        <w:jc w:val="left"/>
+        <w:pStyle w:val="NoSpacing"/>
         <w:rPr>
           <w:iCs/>
         </w:rPr>
@@ -150,7 +150,7 @@
     </w:p>
     <w:p>
       <w:pPr>
-        <w:jc w:val="left"/>
+        <w:pStyle w:val="NoSpacing"/>
       </w:pPr>
       <w:bookmarkStart w:id="9" w:name="_Toc184632745"/>
       <w:r>
@@ -178,7 +178,7 @@
     </w:p>
     <w:p>
       <w:pPr>
-        <w:jc w:val="left"/>
+        <w:pStyle w:val="NoSpacing"/>
       </w:pPr>
       <w:bookmarkStart w:id="10" w:name="_Toc184632746"/>
       <w:r>
@@ -191,10 +191,13 @@
         <w:t>es</w:t>
       </w:r>
       <w:r>
-        <w:t xml:space="preserve">t is to check if the new systems </w:t>
-      </w:r>
-      <w:r>
-        <w:t>captures and stores the information as requested.</w:t>
+        <w:t xml:space="preserve">t is to check if the </w:t>
+      </w:r>
+      <w:r>
+        <w:t>user can set an existing DVD to “rented”</w:t>
+      </w:r>
+      <w:r>
+        <w:t xml:space="preserve">. This can be confirmed by finding a new entry in the “Rentals table”, showing the corresponding Customer ID (based on the selected username) and DVD ID (based on the selected DVD name). </w:t>
       </w:r>
     </w:p>
     <w:p>
@@ -215,7 +218,7 @@
     </w:p>
     <w:p>
       <w:pPr>
-        <w:jc w:val="left"/>
+        <w:pStyle w:val="NoSpacing"/>
       </w:pPr>
       <w:r>
         <w:t>Mock data</w:t>
@@ -223,7 +226,7 @@
     </w:p>
     <w:p>
       <w:pPr>
-        <w:jc w:val="left"/>
+        <w:pStyle w:val="NoSpacing"/>
       </w:pPr>
       <w:r>
         <w:t>Database access</w:t>
@@ -231,7 +234,7 @@
     </w:p>
     <w:p>
       <w:pPr>
-        <w:jc w:val="left"/>
+        <w:pStyle w:val="NoSpacing"/>
       </w:pPr>
       <w:r>
         <w:t>Program access</w:t>
@@ -256,8 +259,7 @@
     </w:p>
     <w:p>
       <w:pPr>
-        <w:pStyle w:val="BodyText"/>
-        <w:jc w:val="left"/>
+        <w:pStyle w:val="NoSpacing"/>
       </w:pPr>
       <w:r>
         <w:t>A selection of valid</w:t>
@@ -280,8 +282,7 @@
     </w:p>
     <w:p>
       <w:pPr>
-        <w:pStyle w:val="BodyText"/>
-        <w:jc w:val="left"/>
+        <w:pStyle w:val="NoSpacing"/>
       </w:pPr>
       <w:r>
         <w:t xml:space="preserve">A selection of </w:t>
@@ -321,10 +322,24 @@
     </w:p>
     <w:p>
       <w:pPr>
-        <w:jc w:val="left"/>
-      </w:pPr>
-      <w:r>
-        <w:t xml:space="preserve">A new Rental record is created on the ‘Rentals’ Table based on the selected </w:t>
+        <w:pStyle w:val="NoSpacing"/>
+      </w:pPr>
+      <w:r>
+        <w:t xml:space="preserve">A new Rental record is created on the </w:t>
+      </w:r>
+      <w:r>
+        <w:t>“Rentals</w:t>
+      </w:r>
+      <w:r>
+        <w:t xml:space="preserve"> Table</w:t>
+      </w:r>
+      <w:r>
+        <w:t>”</w:t>
+      </w:r>
+      <w:bookmarkStart w:id="13" w:name="_GoBack"/>
+      <w:bookmarkEnd w:id="13"/>
+      <w:r>
+        <w:t xml:space="preserve"> based on the selected </w:t>
       </w:r>
       <w:r>
         <w:t>Customer name/ID and DVD Name/ID.</w:t>
@@ -338,14 +353,14 @@
           <w:rFonts w:ascii="Arial" w:hAnsi="Arial" w:cs="Arial"/>
         </w:rPr>
       </w:pPr>
-      <w:bookmarkStart w:id="13" w:name="_Toc184632749"/>
+      <w:bookmarkStart w:id="14" w:name="_Toc184632749"/>
       <w:r>
         <w:rPr>
           <w:rFonts w:ascii="Arial" w:hAnsi="Arial" w:cs="Arial"/>
         </w:rPr>
         <w:t>Flow of Events</w:t>
       </w:r>
-      <w:bookmarkEnd w:id="13"/>
+      <w:bookmarkEnd w:id="14"/>
     </w:p>
     <w:p>
       <w:pPr>
@@ -448,6 +463,9 @@
       <w:r>
         <w:t>ist</w:t>
       </w:r>
+      <w:r>
+        <w:t>.</w:t>
+      </w:r>
     </w:p>
     <w:p>
       <w:pPr>
@@ -463,6 +481,9 @@
       <w:r>
         <w:t xml:space="preserve"> button</w:t>
       </w:r>
+      <w:r>
+        <w:t>.</w:t>
+      </w:r>
     </w:p>
     <w:p>
       <w:pPr>
@@ -473,7 +494,82 @@
         <w:jc w:val="left"/>
       </w:pPr>
       <w:r>
-        <w:t>Form Closes, Saves Record and Returns control to Navigation Form</w:t>
+        <w:t>The “New Rental” f</w:t>
+      </w:r>
+      <w:r>
+        <w:t xml:space="preserve">orm </w:t>
+      </w:r>
+      <w:r>
+        <w:t>c</w:t>
+      </w:r>
+      <w:r>
+        <w:t>loses</w:t>
+      </w:r>
+      <w:r>
+        <w:t xml:space="preserve">. </w:t>
+      </w:r>
+    </w:p>
+    <w:p>
+      <w:pPr>
+        <w:numPr>
+          <w:ilvl w:val="1"/>
+          <w:numId w:val="2"/>
+        </w:numPr>
+        <w:jc w:val="left"/>
+      </w:pPr>
+      <w:r>
+        <w:t>The</w:t>
+      </w:r>
+      <w:r>
+        <w:t xml:space="preserve"> </w:t>
+      </w:r>
+      <w:r>
+        <w:t>system s</w:t>
+      </w:r>
+      <w:r>
+        <w:t xml:space="preserve">aves </w:t>
+      </w:r>
+      <w:r>
+        <w:t xml:space="preserve">the </w:t>
+      </w:r>
+      <w:r>
+        <w:t>record and r</w:t>
+      </w:r>
+      <w:r>
+        <w:t xml:space="preserve">eturns control to </w:t>
+      </w:r>
+      <w:r>
+        <w:t>the “n</w:t>
+      </w:r>
+      <w:r>
+        <w:t>avigation</w:t>
+      </w:r>
+      <w:r>
+        <w:t>”</w:t>
+      </w:r>
+      <w:r>
+        <w:t xml:space="preserve"> </w:t>
+      </w:r>
+      <w:r>
+        <w:t>f</w:t>
+      </w:r>
+      <w:r>
+        <w:t>orm</w:t>
+      </w:r>
+      <w:r>
+        <w:t>.</w:t>
+      </w:r>
+    </w:p>
+    <w:p>
+      <w:pPr>
+        <w:numPr>
+          <w:ilvl w:val="0"/>
+          <w:numId w:val="2"/>
+        </w:numPr>
+        <w:jc w:val="left"/>
+      </w:pPr>
+      <w:r>
+        <w:t>Confirm new entry in the “Rentals Table”.</w:t>
       </w:r>
     </w:p>
     <w:p>
@@ -484,17 +580,18 @@
           <w:rFonts w:ascii="Arial" w:hAnsi="Arial" w:cs="Arial"/>
         </w:rPr>
       </w:pPr>
-      <w:bookmarkStart w:id="14" w:name="_Toc184632750"/>
+      <w:bookmarkStart w:id="15" w:name="_Toc184632750"/>
       <w:r>
         <w:rPr>
           <w:rFonts w:ascii="Arial" w:hAnsi="Arial" w:cs="Arial"/>
         </w:rPr>
         <w:t>Inclusion/Exclusion Points</w:t>
       </w:r>
-      <w:bookmarkEnd w:id="14"/>
-    </w:p>
-    <w:p>
-      <w:pPr>
+      <w:bookmarkEnd w:id="15"/>
+    </w:p>
+    <w:p>
+      <w:pPr>
+        <w:pStyle w:val="NoSpacing"/>
         <w:jc w:val="left"/>
       </w:pPr>
       <w:r>
@@ -502,10 +599,6 @@
       </w:r>
       <w:r>
         <w:br/>
-      </w:r>
-      <w:bookmarkStart w:id="15" w:name="_GoBack"/>
-      <w:bookmarkEnd w:id="15"/>
-      <w:r>
         <w:t>Fresh copy of database.</w:t>
       </w:r>
     </w:p>
@@ -528,7 +621,7 @@
     </w:p>
     <w:p>
       <w:pPr>
-        <w:jc w:val="left"/>
+        <w:pStyle w:val="NoSpacing"/>
       </w:pPr>
       <w:r>
         <w:t xml:space="preserve">Preconditions </w:t>
@@ -536,33 +629,7 @@
       <w:r>
         <w:t>only</w:t>
       </w:r>
-    </w:p>
-    <w:bookmarkEnd w:id="8"/>
-    <w:p>
-      <w:pPr>
-        <w:pStyle w:val="BodyText"/>
-        <w:ind w:left="0"/>
-        <w:jc w:val="left"/>
-        <w:rPr>
-          <w:rFonts w:ascii="Arial" w:hAnsi="Arial" w:cs="Arial"/>
-          <w:color w:val="000000"/>
-          <w:sz w:val="20"/>
-          <w:szCs w:val="20"/>
-        </w:rPr>
-      </w:pPr>
-    </w:p>
-    <w:p>
-      <w:pPr>
-        <w:jc w:val="left"/>
-        <w:rPr>
-          <w:rFonts w:ascii="Arial" w:hAnsi="Arial" w:cs="Arial"/>
-        </w:rPr>
-      </w:pPr>
-    </w:p>
-    <w:p>
-      <w:pPr>
-        <w:jc w:val="left"/>
-      </w:pPr>
+      <w:bookmarkEnd w:id="8"/>
     </w:p>
     <w:sectPr>
       <w:pgSz w:w="11906" w:h="16838"/>
@@ -742,7 +809,7 @@
         <w:ind w:left="1296" w:hanging="360"/>
       </w:pPr>
     </w:lvl>
-    <w:lvl w:ilvl="1" w:tplc="18090019" w:tentative="1">
+    <w:lvl w:ilvl="1" w:tplc="18090019">
       <w:start w:val="1"/>
       <w:numFmt w:val="lowerLetter"/>
       <w:lvlText w:val="%2."/>
@@ -1369,6 +1436,23 @@
       <w:lang w:val="en-US"/>
     </w:rPr>
   </w:style>
+  <w:style w:type="paragraph" w:styleId="NoSpacing">
+    <w:name w:val="No Spacing"/>
+    <w:uiPriority w:val="1"/>
+    <w:qFormat/>
+    <w:rsid w:val="009962BB"/>
+    <w:pPr>
+      <w:spacing w:after="0" w:line="240" w:lineRule="auto"/>
+      <w:ind w:left="576"/>
+      <w:jc w:val="both"/>
+    </w:pPr>
+    <w:rPr>
+      <w:rFonts w:ascii="Times New Roman" w:eastAsia="Times New Roman" w:hAnsi="Times New Roman" w:cs="Times New Roman"/>
+      <w:sz w:val="24"/>
+      <w:szCs w:val="24"/>
+      <w:lang w:val="en-US"/>
+    </w:rPr>
+  </w:style>
 </w:styles>
 </file>
 
@@ -1910,6 +1994,23 @@
     <w:basedOn w:val="DefaultParagraphFont"/>
     <w:link w:val="BodyText"/>
     <w:rsid w:val="001954DD"/>
+    <w:rPr>
+      <w:rFonts w:ascii="Times New Roman" w:eastAsia="Times New Roman" w:hAnsi="Times New Roman" w:cs="Times New Roman"/>
+      <w:sz w:val="24"/>
+      <w:szCs w:val="24"/>
+      <w:lang w:val="en-US"/>
+    </w:rPr>
+  </w:style>
+  <w:style w:type="paragraph" w:styleId="NoSpacing">
+    <w:name w:val="No Spacing"/>
+    <w:uiPriority w:val="1"/>
+    <w:qFormat/>
+    <w:rsid w:val="009962BB"/>
+    <w:pPr>
+      <w:spacing w:after="0" w:line="240" w:lineRule="auto"/>
+      <w:ind w:left="576"/>
+      <w:jc w:val="both"/>
+    </w:pPr>
     <w:rPr>
       <w:rFonts w:ascii="Times New Roman" w:eastAsia="Times New Roman" w:hAnsi="Times New Roman" w:cs="Times New Roman"/>
       <w:sz w:val="24"/>

</xml_diff>

<commit_message>
v2.9 - Task 2 complete. Task 3 90% completed. Requires Issue log update.
</commit_message>
<xml_diff>
--- a/Test Cases/Unit Test 1.1 Test case.docx
+++ b/Test Cases/Unit Test 1.1 Test case.docx
@@ -336,8 +336,6 @@
       <w:r>
         <w:t>”</w:t>
       </w:r>
-      <w:bookmarkStart w:id="13" w:name="_GoBack"/>
-      <w:bookmarkEnd w:id="13"/>
       <w:r>
         <w:t xml:space="preserve"> based on the selected </w:t>
       </w:r>
@@ -353,14 +351,14 @@
           <w:rFonts w:ascii="Arial" w:hAnsi="Arial" w:cs="Arial"/>
         </w:rPr>
       </w:pPr>
-      <w:bookmarkStart w:id="14" w:name="_Toc184632749"/>
+      <w:bookmarkStart w:id="13" w:name="_Toc184632749"/>
       <w:r>
         <w:rPr>
           <w:rFonts w:ascii="Arial" w:hAnsi="Arial" w:cs="Arial"/>
         </w:rPr>
         <w:t>Flow of Events</w:t>
       </w:r>
-      <w:bookmarkEnd w:id="14"/>
+      <w:bookmarkEnd w:id="13"/>
     </w:p>
     <w:p>
       <w:pPr>
@@ -418,6 +416,24 @@
     </w:p>
     <w:p>
       <w:pPr>
+        <w:pStyle w:val="ListParagraph"/>
+        <w:ind w:left="1296"/>
+        <w:jc w:val="left"/>
+      </w:pPr>
+      <w:r>
+        <w:t xml:space="preserve">(First run through with </w:t>
+      </w:r>
+      <w:r>
+        <w:t>Normal Data as follows, second run uses blank fields</w:t>
+      </w:r>
+      <w:bookmarkStart w:id="14" w:name="_GoBack"/>
+      <w:bookmarkEnd w:id="14"/>
+      <w:r>
+        <w:t>)</w:t>
+      </w:r>
+    </w:p>
+    <w:p>
+      <w:pPr>
         <w:numPr>
           <w:ilvl w:val="0"/>
           <w:numId w:val="2"/>
@@ -425,13 +441,10 @@
         <w:jc w:val="left"/>
       </w:pPr>
       <w:r>
-        <w:t>Select an</w:t>
-      </w:r>
-      <w:r>
-        <w:t xml:space="preserve"> existing Customer from </w:t>
-      </w:r>
-      <w:r>
-        <w:t xml:space="preserve">the dropdown </w:t>
+        <w:t xml:space="preserve">Select “Adams David” in the “Choose Customer” </w:t>
+      </w:r>
+      <w:r>
+        <w:t xml:space="preserve">dropdown </w:t>
       </w:r>
       <w:r>
         <w:t>list</w:t>
@@ -449,10 +462,15 @@
         <w:jc w:val="left"/>
       </w:pPr>
       <w:r>
-        <w:t xml:space="preserve">Select an </w:t>
-      </w:r>
-      <w:r>
-        <w:t xml:space="preserve">existing DVD from </w:t>
+        <w:t xml:space="preserve">Select “A </w:t>
+      </w:r>
+      <w:proofErr w:type="gramStart"/>
+      <w:r>
+        <w:t>bugs</w:t>
+      </w:r>
+      <w:proofErr w:type="gramEnd"/>
+      <w:r>
+        <w:t xml:space="preserve"> life” in the “Choose DVD” </w:t>
       </w:r>
       <w:r>
         <w:t xml:space="preserve">the dropdown </w:t>
@@ -476,7 +494,13 @@
         <w:jc w:val="left"/>
       </w:pPr>
       <w:r>
-        <w:t>Click “Create Rental”</w:t>
+        <w:t>Click “</w:t>
+      </w:r>
+      <w:r>
+        <w:t>Create</w:t>
+      </w:r>
+      <w:r>
+        <w:t xml:space="preserve"> Rental”</w:t>
       </w:r>
       <w:r>
         <w:t xml:space="preserve"> button</w:t>
@@ -494,7 +518,13 @@
         <w:jc w:val="left"/>
       </w:pPr>
       <w:r>
-        <w:t>The “New Rental” f</w:t>
+        <w:t>The “Rental</w:t>
+      </w:r>
+      <w:r>
+        <w:t>s</w:t>
+      </w:r>
+      <w:r>
+        <w:t>” f</w:t>
       </w:r>
       <w:r>
         <w:t xml:space="preserve">orm </w:t>
@@ -574,6 +604,86 @@
     </w:p>
     <w:p>
       <w:pPr>
+        <w:numPr>
+          <w:ilvl w:val="1"/>
+          <w:numId w:val="2"/>
+        </w:numPr>
+        <w:jc w:val="left"/>
+      </w:pPr>
+      <w:r>
+        <w:t>“Rental ID” should increment by one from the previous “Rental ID”</w:t>
+      </w:r>
+    </w:p>
+    <w:p>
+      <w:pPr>
+        <w:numPr>
+          <w:ilvl w:val="2"/>
+          <w:numId w:val="2"/>
+        </w:numPr>
+        <w:jc w:val="left"/>
+      </w:pPr>
+      <w:r>
+        <w:t>Ensure “Rental ID” is unique.</w:t>
+      </w:r>
+    </w:p>
+    <w:p>
+      <w:pPr>
+        <w:numPr>
+          <w:ilvl w:val="1"/>
+          <w:numId w:val="2"/>
+        </w:numPr>
+        <w:jc w:val="left"/>
+      </w:pPr>
+      <w:r>
+        <w:t>“Customer ID” should be set to “100”.</w:t>
+      </w:r>
+    </w:p>
+    <w:p>
+      <w:pPr>
+        <w:numPr>
+          <w:ilvl w:val="1"/>
+          <w:numId w:val="2"/>
+        </w:numPr>
+        <w:jc w:val="left"/>
+      </w:pPr>
+      <w:r>
+        <w:t>“DVDID” should be set to “19”.</w:t>
+      </w:r>
+    </w:p>
+    <w:p>
+      <w:pPr>
+        <w:numPr>
+          <w:ilvl w:val="1"/>
+          <w:numId w:val="2"/>
+        </w:numPr>
+        <w:jc w:val="left"/>
+      </w:pPr>
+      <w:r>
+        <w:t>“Date Borrowed” should be set to the current date.</w:t>
+      </w:r>
+    </w:p>
+    <w:p>
+      <w:pPr>
+        <w:numPr>
+          <w:ilvl w:val="1"/>
+          <w:numId w:val="2"/>
+        </w:numPr>
+        <w:jc w:val="left"/>
+      </w:pPr>
+      <w:r>
+        <w:t xml:space="preserve">“Returned flag” should be </w:t>
+      </w:r>
+      <w:proofErr w:type="spellStart"/>
+      <w:r>
+        <w:t>unticked</w:t>
+      </w:r>
+      <w:proofErr w:type="spellEnd"/>
+      <w:r>
+        <w:t>.</w:t>
+      </w:r>
+    </w:p>
+    <w:p>
+      <w:pPr>
         <w:pStyle w:val="Heading2"/>
         <w:jc w:val="left"/>
         <w:rPr>
@@ -585,6 +695,7 @@
         <w:rPr>
           <w:rFonts w:ascii="Arial" w:hAnsi="Arial" w:cs="Arial"/>
         </w:rPr>
+        <w:lastRenderedPageBreak/>
         <w:t>Inclusion/Exclusion Points</w:t>
       </w:r>
       <w:bookmarkEnd w:id="15"/>
@@ -599,8 +710,12 @@
       </w:r>
       <w:r>
         <w:br/>
+      </w:r>
+      <w:proofErr w:type="gramStart"/>
+      <w:r>
         <w:t>Fresh copy of database.</w:t>
       </w:r>
+      <w:proofErr w:type="gramEnd"/>
     </w:p>
     <w:p>
       <w:pPr>
@@ -818,7 +933,7 @@
         <w:ind w:left="2016" w:hanging="360"/>
       </w:pPr>
     </w:lvl>
-    <w:lvl w:ilvl="2" w:tplc="1809001B" w:tentative="1">
+    <w:lvl w:ilvl="2" w:tplc="1809001B">
       <w:start w:val="1"/>
       <w:numFmt w:val="lowerRoman"/>
       <w:lvlText w:val="%3."/>
@@ -1453,6 +1568,17 @@
       <w:lang w:val="en-US"/>
     </w:rPr>
   </w:style>
+  <w:style w:type="paragraph" w:styleId="ListParagraph">
+    <w:name w:val="List Paragraph"/>
+    <w:basedOn w:val="Normal"/>
+    <w:uiPriority w:val="34"/>
+    <w:qFormat/>
+    <w:rsid w:val="00C07216"/>
+    <w:pPr>
+      <w:ind w:left="720"/>
+      <w:contextualSpacing/>
+    </w:pPr>
+  </w:style>
 </w:styles>
 </file>
 
@@ -2017,6 +2143,17 @@
       <w:szCs w:val="24"/>
       <w:lang w:val="en-US"/>
     </w:rPr>
+  </w:style>
+  <w:style w:type="paragraph" w:styleId="ListParagraph">
+    <w:name w:val="List Paragraph"/>
+    <w:basedOn w:val="Normal"/>
+    <w:uiPriority w:val="34"/>
+    <w:qFormat/>
+    <w:rsid w:val="00C07216"/>
+    <w:pPr>
+      <w:ind w:left="720"/>
+      <w:contextualSpacing/>
+    </w:pPr>
   </w:style>
 </w:styles>
 </file>

</xml_diff>